<commit_message>
add screenshort and Dockerfile
</commit_message>
<xml_diff>
--- a/make up.DOCX
+++ b/make up.DOCX
@@ -19,7 +19,13 @@
     </w:p>
     <w:p>
       <w:r>
-        <w:t>User can register ,login</w:t>
+        <w:t>User can register,</w:t>
+      </w:r>
+      <w:r>
+        <w:t xml:space="preserve"> </w:t>
+      </w:r>
+      <w:r>
+        <w:t>login</w:t>
       </w:r>
     </w:p>
     <w:p>
@@ -34,7 +40,13 @@
     </w:p>
     <w:p>
       <w:r>
-        <w:t>Delete product added to cart</w:t>
+        <w:t xml:space="preserve">Delete product </w:t>
+      </w:r>
+      <w:r>
+        <w:t>from</w:t>
+      </w:r>
+      <w:r>
+        <w:t xml:space="preserve"> cart</w:t>
       </w:r>
     </w:p>
     <w:p>
@@ -54,14 +66,6 @@
     </w:p>
     <w:p>
       <w:r>
-        <w:t>Login</w:t>
-      </w:r>
-      <w:r>
-        <w:t>, register</w:t>
-      </w:r>
-    </w:p>
-    <w:p>
-      <w:r>
         <w:t>Create a product and add the product to product list</w:t>
       </w:r>
     </w:p>
@@ -75,6 +79,91 @@
         <w:t>Update product</w:t>
       </w:r>
     </w:p>
+    <w:p>
+      <w:r>
+        <w:t>Products and users are persistent</w:t>
+      </w:r>
+    </w:p>
+    <w:p>
+      <w:pPr>
+        <w:rPr>
+          <w:b/>
+          <w:bCs/>
+        </w:rPr>
+      </w:pPr>
+      <w:r>
+        <w:rPr>
+          <w:b/>
+          <w:bCs/>
+        </w:rPr>
+        <w:t>Technologies</w:t>
+      </w:r>
+    </w:p>
+    <w:p>
+      <w:r>
+        <w:t>Angular-cli</w:t>
+      </w:r>
+      <w:r>
+        <w:t>, Bootstrap,  mongodb</w:t>
+      </w:r>
+    </w:p>
+    <w:p/>
+    <w:p>
+      <w:pPr>
+        <w:rPr>
+          <w:b/>
+          <w:bCs/>
+        </w:rPr>
+      </w:pPr>
+      <w:r>
+        <w:rPr>
+          <w:b/>
+          <w:bCs/>
+        </w:rPr>
+        <w:t>Run</w:t>
+      </w:r>
+    </w:p>
+    <w:p>
+      <w:r>
+        <w:t>//git clone http://.....</w:t>
+      </w:r>
+    </w:p>
+    <w:p>
+      <w:r>
+        <w:t>//cd inside the project</w:t>
+      </w:r>
+    </w:p>
+    <w:p>
+      <w:r>
+        <w:t>//start the server : node server.js</w:t>
+      </w:r>
+    </w:p>
+    <w:p>
+      <w:pPr>
+        <w:rPr>
+          <w:rFonts w:ascii="Times New Roman" w:hAnsi="Times New Roman" w:cs="Times New Roman"/>
+        </w:rPr>
+      </w:pPr>
+      <w:r>
+        <w:t xml:space="preserve">//open another terminal run: </w:t>
+      </w:r>
+      <w:r>
+        <w:rPr>
+          <w:rFonts w:ascii="Times New Roman" w:hAnsi="Times New Roman" w:cs="Times New Roman"/>
+        </w:rPr>
+        <w:t>ng serve --proxy-config proxy.config.json</w:t>
+      </w:r>
+    </w:p>
+    <w:p/>
+    <w:p>
+      <w:pPr>
+        <w:rPr>
+          <w:b/>
+          <w:bCs/>
+        </w:rPr>
+      </w:pPr>
+    </w:p>
+    <w:p/>
     <w:p/>
     <w:p/>
     <w:sectPr>

</xml_diff>